<commit_message>
finished exercise 6 DSV
</commit_message>
<xml_diff>
--- a/DSV_Vetter/Uebung6/K03p_Praktische�bung06(Pol-,Nullstellen,Frequenzgang).docx
+++ b/DSV_Vetter/Uebung6/K03p_Praktische�bung06(Pol-,Nullstellen,Frequenzgang).docx
@@ -265,19 +265,11 @@
       <w:r>
         <w:t xml:space="preserve">graphisch in der z-Ebene dar (MATLAB </w:t>
       </w:r>
-      <w:proofErr w:type="spellStart"/>
       <w:r>
         <w:rPr>
           <w:rFonts w:ascii="Courier New" w:hAnsi="Courier New" w:cs="Courier New"/>
         </w:rPr>
-        <w:t>zplane</w:t>
-      </w:r>
-      <w:proofErr w:type="spellEnd"/>
-      <w:r>
-        <w:rPr>
-          <w:rFonts w:ascii="Courier New" w:hAnsi="Courier New" w:cs="Courier New"/>
-        </w:rPr>
-        <w:t>(</w:t>
+        <w:t>zplane(</w:t>
       </w:r>
       <w:r>
         <w:rPr>
@@ -300,19 +292,11 @@
       <w:r>
         <w:t xml:space="preserve">Stellen Sie auch den Frequenzgang dar (MATLAB </w:t>
       </w:r>
-      <w:proofErr w:type="spellStart"/>
       <w:r>
         <w:rPr>
           <w:rFonts w:ascii="Courier New" w:hAnsi="Courier New" w:cs="Courier New"/>
         </w:rPr>
-        <w:t>freqz</w:t>
-      </w:r>
-      <w:proofErr w:type="spellEnd"/>
-      <w:r>
-        <w:rPr>
-          <w:rFonts w:ascii="Courier New" w:hAnsi="Courier New" w:cs="Courier New"/>
-        </w:rPr>
-        <w:t>(</w:t>
+        <w:t>freqz(</w:t>
       </w:r>
       <w:r>
         <w:rPr>
@@ -338,11 +322,9 @@
       <w:r>
         <w:t>…</w:t>
       </w:r>
-      <w:proofErr w:type="gramStart"/>
       <w:r>
         <w:t>,</w:t>
       </w:r>
-      <w:proofErr w:type="spellStart"/>
       <w:r>
         <w:t>r</w:t>
       </w:r>
@@ -352,8 +334,6 @@
         </w:rPr>
         <w:t>max</w:t>
       </w:r>
-      <w:proofErr w:type="spellEnd"/>
-      <w:proofErr w:type="gramEnd"/>
       <w:r>
         <w:t>], Frequenz=[0,….</w:t>
       </w:r>
@@ -438,13 +418,8 @@
       </w:r>
     </w:p>
     <w:p>
-      <w:proofErr w:type="spellStart"/>
-      <w:r>
-        <w:t>Matlab</w:t>
-      </w:r>
-      <w:proofErr w:type="spellEnd"/>
-      <w:r>
-        <w:t xml:space="preserve"> Code:</w:t>
+      <w:r>
+        <w:t>Matlab Code:</w:t>
       </w:r>
     </w:p>
     <w:tbl>
@@ -475,7 +450,6 @@
                 <w:szCs w:val="16"/>
               </w:rPr>
             </w:pPr>
-            <w:proofErr w:type="spellStart"/>
             <w:r>
               <w:rPr>
                 <w:rFonts w:ascii="Courier New" w:hAnsi="Courier New" w:cs="Courier New"/>
@@ -483,17 +457,7 @@
                 <w:sz w:val="16"/>
                 <w:szCs w:val="16"/>
               </w:rPr>
-              <w:t>clear</w:t>
-            </w:r>
-            <w:proofErr w:type="spellEnd"/>
-            <w:r>
-              <w:rPr>
-                <w:rFonts w:ascii="Courier New" w:hAnsi="Courier New" w:cs="Courier New"/>
-                <w:color w:val="000000"/>
-                <w:sz w:val="16"/>
-                <w:szCs w:val="16"/>
-              </w:rPr>
-              <w:t xml:space="preserve"> </w:t>
+              <w:t xml:space="preserve">clear </w:t>
             </w:r>
             <w:r>
               <w:rPr>
@@ -517,7 +481,6 @@
                 <w:szCs w:val="16"/>
               </w:rPr>
             </w:pPr>
-            <w:proofErr w:type="spellStart"/>
             <w:r>
               <w:rPr>
                 <w:rFonts w:ascii="Courier New" w:hAnsi="Courier New" w:cs="Courier New"/>
@@ -525,17 +488,7 @@
                 <w:sz w:val="16"/>
                 <w:szCs w:val="16"/>
               </w:rPr>
-              <w:t>close</w:t>
-            </w:r>
-            <w:proofErr w:type="spellEnd"/>
-            <w:r>
-              <w:rPr>
-                <w:rFonts w:ascii="Courier New" w:hAnsi="Courier New" w:cs="Courier New"/>
-                <w:color w:val="000000"/>
-                <w:sz w:val="16"/>
-                <w:szCs w:val="16"/>
-              </w:rPr>
-              <w:t xml:space="preserve"> </w:t>
+              <w:t xml:space="preserve">close </w:t>
             </w:r>
             <w:r>
               <w:rPr>
@@ -603,7 +556,6 @@
                 <w:szCs w:val="16"/>
               </w:rPr>
             </w:pPr>
-            <w:proofErr w:type="spellStart"/>
             <w:r>
               <w:rPr>
                 <w:rFonts w:ascii="Courier New" w:hAnsi="Courier New" w:cs="Courier New"/>
@@ -611,17 +563,7 @@
                 <w:sz w:val="16"/>
                 <w:szCs w:val="16"/>
               </w:rPr>
-              <w:t>B_radius</w:t>
-            </w:r>
-            <w:proofErr w:type="spellEnd"/>
-            <w:r>
-              <w:rPr>
-                <w:rFonts w:ascii="Courier New" w:hAnsi="Courier New" w:cs="Courier New"/>
-                <w:color w:val="000000"/>
-                <w:sz w:val="16"/>
-                <w:szCs w:val="16"/>
-              </w:rPr>
-              <w:t xml:space="preserve"> = [1 1]';</w:t>
+              <w:t>B_radius = [1 1]';</w:t>
             </w:r>
           </w:p>
           <w:p>
@@ -636,7 +578,6 @@
                 <w:szCs w:val="16"/>
               </w:rPr>
             </w:pPr>
-            <w:proofErr w:type="spellStart"/>
             <w:r>
               <w:rPr>
                 <w:rFonts w:ascii="Courier New" w:hAnsi="Courier New" w:cs="Courier New"/>
@@ -644,17 +585,7 @@
                 <w:sz w:val="16"/>
                 <w:szCs w:val="16"/>
               </w:rPr>
-              <w:t>B_freq</w:t>
-            </w:r>
-            <w:proofErr w:type="spellEnd"/>
-            <w:r>
-              <w:rPr>
-                <w:rFonts w:ascii="Courier New" w:hAnsi="Courier New" w:cs="Courier New"/>
-                <w:color w:val="000000"/>
-                <w:sz w:val="16"/>
-                <w:szCs w:val="16"/>
-              </w:rPr>
-              <w:t xml:space="preserve">   = [0.1 -0.1]';</w:t>
+              <w:t>B_freq   = [0.1 -0.1]';</w:t>
             </w:r>
           </w:p>
           <w:p>
@@ -676,107 +607,7 @@
                 <w:sz w:val="16"/>
                 <w:szCs w:val="16"/>
               </w:rPr>
-              <w:t xml:space="preserve">B = </w:t>
-            </w:r>
-            <w:proofErr w:type="spellStart"/>
-            <w:r>
-              <w:rPr>
-                <w:rFonts w:ascii="Courier New" w:hAnsi="Courier New" w:cs="Courier New"/>
-                <w:color w:val="000000"/>
-                <w:sz w:val="16"/>
-                <w:szCs w:val="16"/>
-              </w:rPr>
-              <w:t>poly</w:t>
-            </w:r>
-            <w:proofErr w:type="spellEnd"/>
-            <w:r>
-              <w:rPr>
-                <w:rFonts w:ascii="Courier New" w:hAnsi="Courier New" w:cs="Courier New"/>
-                <w:color w:val="000000"/>
-                <w:sz w:val="16"/>
-                <w:szCs w:val="16"/>
-              </w:rPr>
-              <w:t>(</w:t>
-            </w:r>
-            <w:proofErr w:type="spellStart"/>
-            <w:r>
-              <w:rPr>
-                <w:rFonts w:ascii="Courier New" w:hAnsi="Courier New" w:cs="Courier New"/>
-                <w:color w:val="000000"/>
-                <w:sz w:val="16"/>
-                <w:szCs w:val="16"/>
-              </w:rPr>
-              <w:t>B_radius</w:t>
-            </w:r>
-            <w:proofErr w:type="spellEnd"/>
-            <w:r>
-              <w:rPr>
-                <w:rFonts w:ascii="Courier New" w:hAnsi="Courier New" w:cs="Courier New"/>
-                <w:color w:val="000000"/>
-                <w:sz w:val="16"/>
-                <w:szCs w:val="16"/>
-              </w:rPr>
-              <w:t>.*</w:t>
-            </w:r>
-            <w:proofErr w:type="spellStart"/>
-            <w:r>
-              <w:rPr>
-                <w:rFonts w:ascii="Courier New" w:hAnsi="Courier New" w:cs="Courier New"/>
-                <w:color w:val="000000"/>
-                <w:sz w:val="16"/>
-                <w:szCs w:val="16"/>
-              </w:rPr>
-              <w:t>exp</w:t>
-            </w:r>
-            <w:proofErr w:type="spellEnd"/>
-            <w:r>
-              <w:rPr>
-                <w:rFonts w:ascii="Courier New" w:hAnsi="Courier New" w:cs="Courier New"/>
-                <w:color w:val="000000"/>
-                <w:sz w:val="16"/>
-                <w:szCs w:val="16"/>
-              </w:rPr>
-              <w:t>(j*2*</w:t>
-            </w:r>
-            <w:proofErr w:type="spellStart"/>
-            <w:r>
-              <w:rPr>
-                <w:rFonts w:ascii="Courier New" w:hAnsi="Courier New" w:cs="Courier New"/>
-                <w:color w:val="000000"/>
-                <w:sz w:val="16"/>
-                <w:szCs w:val="16"/>
-              </w:rPr>
-              <w:t>pi</w:t>
-            </w:r>
-            <w:proofErr w:type="spellEnd"/>
-            <w:r>
-              <w:rPr>
-                <w:rFonts w:ascii="Courier New" w:hAnsi="Courier New" w:cs="Courier New"/>
-                <w:color w:val="000000"/>
-                <w:sz w:val="16"/>
-                <w:szCs w:val="16"/>
-              </w:rPr>
-              <w:t>*</w:t>
-            </w:r>
-            <w:proofErr w:type="spellStart"/>
-            <w:r>
-              <w:rPr>
-                <w:rFonts w:ascii="Courier New" w:hAnsi="Courier New" w:cs="Courier New"/>
-                <w:color w:val="000000"/>
-                <w:sz w:val="16"/>
-                <w:szCs w:val="16"/>
-              </w:rPr>
-              <w:t>B_freq</w:t>
-            </w:r>
-            <w:proofErr w:type="spellEnd"/>
-            <w:r>
-              <w:rPr>
-                <w:rFonts w:ascii="Courier New" w:hAnsi="Courier New" w:cs="Courier New"/>
-                <w:color w:val="000000"/>
-                <w:sz w:val="16"/>
-                <w:szCs w:val="16"/>
-              </w:rPr>
-              <w:t>));</w:t>
+              <w:t>B = poly(B_radius.*exp(j*2*pi*B_freq));</w:t>
             </w:r>
           </w:p>
           <w:p>
@@ -836,7 +667,6 @@
                 <w:lang w:val="fr-CH"/>
               </w:rPr>
             </w:pPr>
-            <w:proofErr w:type="spellStart"/>
             <w:r>
               <w:rPr>
                 <w:rFonts w:ascii="Courier New" w:hAnsi="Courier New" w:cs="Courier New"/>
@@ -845,18 +675,7 @@
                 <w:szCs w:val="16"/>
                 <w:lang w:val="fr-CH"/>
               </w:rPr>
-              <w:t>A_radius</w:t>
-            </w:r>
-            <w:proofErr w:type="spellEnd"/>
-            <w:r>
-              <w:rPr>
-                <w:rFonts w:ascii="Courier New" w:hAnsi="Courier New" w:cs="Courier New"/>
-                <w:color w:val="000000"/>
-                <w:sz w:val="16"/>
-                <w:szCs w:val="16"/>
-                <w:lang w:val="fr-CH"/>
-              </w:rPr>
-              <w:t xml:space="preserve"> = [0.9 0.9]';</w:t>
+              <w:t>A_radius = [0.9 0.9]';</w:t>
             </w:r>
           </w:p>
           <w:p>
@@ -872,7 +691,6 @@
                 <w:lang w:val="fr-CH"/>
               </w:rPr>
             </w:pPr>
-            <w:proofErr w:type="spellStart"/>
             <w:r>
               <w:rPr>
                 <w:rFonts w:ascii="Courier New" w:hAnsi="Courier New" w:cs="Courier New"/>
@@ -881,18 +699,7 @@
                 <w:szCs w:val="16"/>
                 <w:lang w:val="fr-CH"/>
               </w:rPr>
-              <w:t>A_freq</w:t>
-            </w:r>
-            <w:proofErr w:type="spellEnd"/>
-            <w:r>
-              <w:rPr>
-                <w:rFonts w:ascii="Courier New" w:hAnsi="Courier New" w:cs="Courier New"/>
-                <w:color w:val="000000"/>
-                <w:sz w:val="16"/>
-                <w:szCs w:val="16"/>
-                <w:lang w:val="fr-CH"/>
-              </w:rPr>
-              <w:t xml:space="preserve">   = [0.3 -0.3]';</w:t>
+              <w:t>A_freq   = [0.3 -0.3]';</w:t>
             </w:r>
           </w:p>
           <w:p>
@@ -916,85 +723,7 @@
                 <w:szCs w:val="16"/>
                 <w:lang w:val="fr-CH"/>
               </w:rPr>
-              <w:t xml:space="preserve">A = </w:t>
-            </w:r>
-            <w:proofErr w:type="gramStart"/>
-            <w:r>
-              <w:rPr>
-                <w:rFonts w:ascii="Courier New" w:hAnsi="Courier New" w:cs="Courier New"/>
-                <w:color w:val="000000"/>
-                <w:sz w:val="16"/>
-                <w:szCs w:val="16"/>
-                <w:lang w:val="fr-CH"/>
-              </w:rPr>
-              <w:t>poly(</w:t>
-            </w:r>
-            <w:proofErr w:type="spellStart"/>
-            <w:proofErr w:type="gramEnd"/>
-            <w:r>
-              <w:rPr>
-                <w:rFonts w:ascii="Courier New" w:hAnsi="Courier New" w:cs="Courier New"/>
-                <w:color w:val="000000"/>
-                <w:sz w:val="16"/>
-                <w:szCs w:val="16"/>
-                <w:lang w:val="fr-CH"/>
-              </w:rPr>
-              <w:t>A_radius</w:t>
-            </w:r>
-            <w:proofErr w:type="spellEnd"/>
-            <w:r>
-              <w:rPr>
-                <w:rFonts w:ascii="Courier New" w:hAnsi="Courier New" w:cs="Courier New"/>
-                <w:color w:val="000000"/>
-                <w:sz w:val="16"/>
-                <w:szCs w:val="16"/>
-                <w:lang w:val="fr-CH"/>
-              </w:rPr>
-              <w:t>.*</w:t>
-            </w:r>
-            <w:proofErr w:type="spellStart"/>
-            <w:r>
-              <w:rPr>
-                <w:rFonts w:ascii="Courier New" w:hAnsi="Courier New" w:cs="Courier New"/>
-                <w:color w:val="000000"/>
-                <w:sz w:val="16"/>
-                <w:szCs w:val="16"/>
-                <w:lang w:val="fr-CH"/>
-              </w:rPr>
-              <w:t>exp</w:t>
-            </w:r>
-            <w:proofErr w:type="spellEnd"/>
-            <w:r>
-              <w:rPr>
-                <w:rFonts w:ascii="Courier New" w:hAnsi="Courier New" w:cs="Courier New"/>
-                <w:color w:val="000000"/>
-                <w:sz w:val="16"/>
-                <w:szCs w:val="16"/>
-                <w:lang w:val="fr-CH"/>
-              </w:rPr>
-              <w:t>(j*2*pi*</w:t>
-            </w:r>
-            <w:proofErr w:type="spellStart"/>
-            <w:r>
-              <w:rPr>
-                <w:rFonts w:ascii="Courier New" w:hAnsi="Courier New" w:cs="Courier New"/>
-                <w:color w:val="000000"/>
-                <w:sz w:val="16"/>
-                <w:szCs w:val="16"/>
-                <w:lang w:val="fr-CH"/>
-              </w:rPr>
-              <w:t>A_freq</w:t>
-            </w:r>
-            <w:proofErr w:type="spellEnd"/>
-            <w:r>
-              <w:rPr>
-                <w:rFonts w:ascii="Courier New" w:hAnsi="Courier New" w:cs="Courier New"/>
-                <w:color w:val="000000"/>
-                <w:sz w:val="16"/>
-                <w:szCs w:val="16"/>
-                <w:lang w:val="fr-CH"/>
-              </w:rPr>
-              <w:t>));</w:t>
+              <w:t>A = poly(A_radius.*exp(j*2*pi*A_freq));</w:t>
             </w:r>
           </w:p>
           <w:p>
@@ -1077,7 +806,6 @@
                 <w:szCs w:val="16"/>
               </w:rPr>
             </w:pPr>
-            <w:proofErr w:type="spellStart"/>
             <w:r>
               <w:rPr>
                 <w:rFonts w:ascii="Courier New" w:hAnsi="Courier New" w:cs="Courier New"/>
@@ -1087,7 +815,6 @@
               </w:rPr>
               <w:t>figure</w:t>
             </w:r>
-            <w:proofErr w:type="spellEnd"/>
           </w:p>
           <w:p>
             <w:pPr>
@@ -1101,7 +828,6 @@
                 <w:szCs w:val="16"/>
               </w:rPr>
             </w:pPr>
-            <w:proofErr w:type="spellStart"/>
             <w:r>
               <w:rPr>
                 <w:rFonts w:ascii="Courier New" w:hAnsi="Courier New" w:cs="Courier New"/>
@@ -1109,17 +835,7 @@
                 <w:sz w:val="16"/>
                 <w:szCs w:val="16"/>
               </w:rPr>
-              <w:t>zplane</w:t>
-            </w:r>
-            <w:proofErr w:type="spellEnd"/>
-            <w:r>
-              <w:rPr>
-                <w:rFonts w:ascii="Courier New" w:hAnsi="Courier New" w:cs="Courier New"/>
-                <w:color w:val="000000"/>
-                <w:sz w:val="16"/>
-                <w:szCs w:val="16"/>
-              </w:rPr>
-              <w:t>(B,A);</w:t>
+              <w:t>zplane(B,A);</w:t>
             </w:r>
           </w:p>
           <w:p>
@@ -1178,7 +894,6 @@
                 <w:szCs w:val="16"/>
               </w:rPr>
             </w:pPr>
-            <w:proofErr w:type="spellStart"/>
             <w:r>
               <w:rPr>
                 <w:rFonts w:ascii="Courier New" w:hAnsi="Courier New" w:cs="Courier New"/>
@@ -1188,7 +903,6 @@
               </w:rPr>
               <w:t>figure</w:t>
             </w:r>
-            <w:proofErr w:type="spellEnd"/>
           </w:p>
           <w:p>
             <w:pPr>
@@ -1202,7 +916,6 @@
                 <w:szCs w:val="16"/>
               </w:rPr>
             </w:pPr>
-            <w:proofErr w:type="spellStart"/>
             <w:r>
               <w:rPr>
                 <w:rFonts w:ascii="Courier New" w:hAnsi="Courier New" w:cs="Courier New"/>
@@ -1210,17 +923,7 @@
                 <w:sz w:val="16"/>
                 <w:szCs w:val="16"/>
               </w:rPr>
-              <w:t>impz</w:t>
-            </w:r>
-            <w:proofErr w:type="spellEnd"/>
-            <w:r>
-              <w:rPr>
-                <w:rFonts w:ascii="Courier New" w:hAnsi="Courier New" w:cs="Courier New"/>
-                <w:color w:val="000000"/>
-                <w:sz w:val="16"/>
-                <w:szCs w:val="16"/>
-              </w:rPr>
-              <w:t>(B,A);</w:t>
+              <w:t>impz(B,A);</w:t>
             </w:r>
           </w:p>
           <w:p>
@@ -1279,7 +982,6 @@
                 <w:szCs w:val="16"/>
               </w:rPr>
             </w:pPr>
-            <w:proofErr w:type="spellStart"/>
             <w:r>
               <w:rPr>
                 <w:rFonts w:ascii="Courier New" w:hAnsi="Courier New" w:cs="Courier New"/>
@@ -1289,7 +991,6 @@
               </w:rPr>
               <w:t>figure</w:t>
             </w:r>
-            <w:proofErr w:type="spellEnd"/>
           </w:p>
           <w:p>
             <w:pPr>
@@ -1302,7 +1003,6 @@
                 <w:sz w:val="24"/>
               </w:rPr>
             </w:pPr>
-            <w:proofErr w:type="spellStart"/>
             <w:r>
               <w:rPr>
                 <w:rFonts w:ascii="Courier New" w:hAnsi="Courier New" w:cs="Courier New"/>
@@ -1310,17 +1010,7 @@
                 <w:sz w:val="16"/>
                 <w:szCs w:val="16"/>
               </w:rPr>
-              <w:t>freqz</w:t>
-            </w:r>
-            <w:proofErr w:type="spellEnd"/>
-            <w:r>
-              <w:rPr>
-                <w:rFonts w:ascii="Courier New" w:hAnsi="Courier New" w:cs="Courier New"/>
-                <w:color w:val="000000"/>
-                <w:sz w:val="16"/>
-                <w:szCs w:val="16"/>
-              </w:rPr>
-              <w:t>(B,A,1024,1);</w:t>
+              <w:t>freqz(B,A,1024,1);</w:t>
             </w:r>
           </w:p>
         </w:tc>
@@ -1334,18 +1024,41 @@
     </w:p>
     <w:p>
       <w:r>
-        <w:t>Z-</w:t>
-      </w:r>
-      <w:proofErr w:type="spellStart"/>
-      <w:r>
-        <w:t>Ebenendarstellung</w:t>
-      </w:r>
-      <w:proofErr w:type="spellEnd"/>
-      <w:r>
-        <w:t xml:space="preserve"> Nullstellen und Polstellen:</w:t>
+        <w:t>Z-Ebenendarstellung Nullstellen und Polstellen:</w:t>
       </w:r>
     </w:p>
     <w:p>
+      <w:r>
+        <w:rPr>
+          <w:noProof/>
+          <w:lang w:val="de-DE" w:eastAsia="en-US"/>
+        </w:rPr>
+        <w:pict>
+          <v:shapetype id="_x0000_t202" coordsize="21600,21600" o:spt="202" path="m,l,21600r21600,l21600,xe">
+            <v:stroke joinstyle="miter"/>
+            <v:path gradientshapeok="t" o:connecttype="rect"/>
+          </v:shapetype>
+          <v:shape id="_x0000_s1027" type="#_x0000_t202" style="position:absolute;margin-left:197.4pt;margin-top:10.7pt;width:197.55pt;height:121.95pt;z-index:251660288;mso-width-percent:400;mso-height-percent:200;mso-width-percent:400;mso-height-percent:200;mso-width-relative:margin;mso-height-relative:margin" stroked="f">
+            <v:textbox style="mso-fit-shape-to-text:t">
+              <w:txbxContent>
+                <w:p>
+                  <w:pPr>
+                    <w:rPr>
+                      <w:lang w:val="de-DE"/>
+                    </w:rPr>
+                  </w:pPr>
+                  <w:r>
+                    <w:rPr>
+                      <w:lang w:val="de-DE"/>
+                    </w:rPr>
+                    <w:t>Hier haben wir eine Nullstelle mit tiefer Frequenz und einen Pol mit hoher Frequenz.</w:t>
+                  </w:r>
+                </w:p>
+              </w:txbxContent>
+            </v:textbox>
+          </v:shape>
+        </w:pict>
+      </w:r>
       <w:r>
         <w:rPr>
           <w:noProof/>
@@ -1407,6 +1120,32 @@
         <w:rPr>
           <w:noProof/>
         </w:rPr>
+        <w:pict>
+          <v:shape id="_x0000_s1028" type="#_x0000_t202" style="position:absolute;margin-left:235.65pt;margin-top:14.15pt;width:197.55pt;height:54.45pt;z-index:251661312;mso-width-percent:400;mso-height-percent:200;mso-width-percent:400;mso-height-percent:200;mso-width-relative:margin;mso-height-relative:margin" stroked="f">
+            <v:textbox style="mso-fit-shape-to-text:t">
+              <w:txbxContent>
+                <w:p>
+                  <w:pPr>
+                    <w:rPr>
+                      <w:lang w:val="de-DE"/>
+                    </w:rPr>
+                  </w:pPr>
+                  <w:r>
+                    <w:rPr>
+                      <w:lang w:val="de-DE"/>
+                    </w:rPr>
+                    <w:t>Da sehen wir genau den erwarteten Pol und die Nullstelle im Betragsspektrum.</w:t>
+                  </w:r>
+                </w:p>
+              </w:txbxContent>
+            </v:textbox>
+          </v:shape>
+        </w:pict>
+      </w:r>
+      <w:r>
+        <w:rPr>
+          <w:noProof/>
+        </w:rPr>
         <w:drawing>
           <wp:inline distT="0" distB="0" distL="0" distR="0">
             <wp:extent cx="2985356" cy="2234316"/>
@@ -1461,6 +1200,38 @@
       </w:r>
     </w:p>
     <w:p>
+      <w:r>
+        <w:rPr>
+          <w:noProof/>
+        </w:rPr>
+        <w:pict>
+          <v:shape id="_x0000_s1029" type="#_x0000_t202" style="position:absolute;margin-left:219.4pt;margin-top:7.9pt;width:198.35pt;height:53.7pt;z-index:251662336;mso-width-percent:400;mso-height-percent:200;mso-width-percent:400;mso-height-percent:200;mso-width-relative:margin;mso-height-relative:margin" stroked="f">
+            <v:textbox style="mso-next-textbox:#_x0000_s1029;mso-fit-shape-to-text:t">
+              <w:txbxContent>
+                <w:p>
+                  <w:pPr>
+                    <w:rPr>
+                      <w:lang w:val="de-DE"/>
+                    </w:rPr>
+                  </w:pPr>
+                  <w:r>
+                    <w:rPr>
+                      <w:lang w:val="de-DE"/>
+                    </w:rPr>
+                    <w:t xml:space="preserve">Mit der Impulsantwort können wir nicht so viel anfangen… wir sehen einfach, dass </w:t>
+                  </w:r>
+                  <w:r>
+                    <w:rPr>
+                      <w:lang w:val="de-DE"/>
+                    </w:rPr>
+                    <w:t>sie recht schnell ‚abfällt‘, was daran liegt, dass die die Pole nicht sehr nahe am Einheitskreis gesetzt haben.</w:t>
+                  </w:r>
+                </w:p>
+              </w:txbxContent>
+            </v:textbox>
+          </v:shape>
+        </w:pict>
+      </w:r>
       <w:r>
         <w:rPr>
           <w:noProof/>
@@ -1512,11 +1283,466 @@
         </w:drawing>
       </w:r>
     </w:p>
+    <w:p>
+      <w:pPr>
+        <w:rPr>
+          <w:b/>
+        </w:rPr>
+      </w:pPr>
+      <w:r>
+        <w:rPr>
+          <w:b/>
+        </w:rPr>
+        <w:t>zweites Beispiel:</w:t>
+      </w:r>
+    </w:p>
+    <w:p>
+      <w:r>
+        <w:t>Hier wollen wir einmal versuchen, die Pole mit Nullstellen (oder umgekehrt…) zu kompensieren.</w:t>
+      </w:r>
+    </w:p>
+    <w:tbl>
+      <w:tblPr>
+        <w:tblStyle w:val="Tabellengitternetz"/>
+        <w:tblW w:w="0" w:type="auto"/>
+        <w:shd w:val="clear" w:color="auto" w:fill="DBE5F1" w:themeFill="accent1" w:themeFillTint="33"/>
+        <w:tblLook w:val="04A0"/>
+      </w:tblPr>
+      <w:tblGrid>
+        <w:gridCol w:w="10061"/>
+      </w:tblGrid>
+      <w:tr>
+        <w:tc>
+          <w:tcPr>
+            <w:tcW w:w="10061" w:type="dxa"/>
+            <w:shd w:val="clear" w:color="auto" w:fill="DBE5F1" w:themeFill="accent1" w:themeFillTint="33"/>
+          </w:tcPr>
+          <w:p>
+            <w:pPr>
+              <w:autoSpaceDE w:val="0"/>
+              <w:autoSpaceDN w:val="0"/>
+              <w:adjustRightInd w:val="0"/>
+              <w:spacing w:after="0" w:line="240" w:lineRule="auto"/>
+              <w:rPr>
+                <w:rFonts w:ascii="Courier New" w:hAnsi="Courier New" w:cs="Courier New"/>
+                <w:sz w:val="16"/>
+                <w:szCs w:val="16"/>
+              </w:rPr>
+            </w:pPr>
+            <w:r>
+              <w:rPr>
+                <w:rFonts w:ascii="Courier New" w:hAnsi="Courier New" w:cs="Courier New"/>
+                <w:color w:val="228B22"/>
+                <w:sz w:val="16"/>
+                <w:szCs w:val="16"/>
+              </w:rPr>
+              <w:t>% Nullstellen:</w:t>
+            </w:r>
+          </w:p>
+          <w:p>
+            <w:pPr>
+              <w:autoSpaceDE w:val="0"/>
+              <w:autoSpaceDN w:val="0"/>
+              <w:adjustRightInd w:val="0"/>
+              <w:spacing w:after="0" w:line="240" w:lineRule="auto"/>
+              <w:rPr>
+                <w:rFonts w:ascii="Courier New" w:hAnsi="Courier New" w:cs="Courier New"/>
+                <w:sz w:val="16"/>
+                <w:szCs w:val="16"/>
+              </w:rPr>
+            </w:pPr>
+            <w:r>
+              <w:rPr>
+                <w:rFonts w:ascii="Courier New" w:hAnsi="Courier New" w:cs="Courier New"/>
+                <w:color w:val="000000"/>
+                <w:sz w:val="16"/>
+                <w:szCs w:val="16"/>
+              </w:rPr>
+              <w:t>B_radius = [1/0.9 1/0.9]';</w:t>
+            </w:r>
+          </w:p>
+          <w:p>
+            <w:pPr>
+              <w:autoSpaceDE w:val="0"/>
+              <w:autoSpaceDN w:val="0"/>
+              <w:adjustRightInd w:val="0"/>
+              <w:spacing w:after="0" w:line="240" w:lineRule="auto"/>
+              <w:rPr>
+                <w:rFonts w:ascii="Courier New" w:hAnsi="Courier New" w:cs="Courier New"/>
+                <w:sz w:val="16"/>
+                <w:szCs w:val="16"/>
+              </w:rPr>
+            </w:pPr>
+            <w:r>
+              <w:rPr>
+                <w:rFonts w:ascii="Courier New" w:hAnsi="Courier New" w:cs="Courier New"/>
+                <w:color w:val="000000"/>
+                <w:sz w:val="16"/>
+                <w:szCs w:val="16"/>
+              </w:rPr>
+              <w:t>B_freq   = [0.4 -0.4]';</w:t>
+            </w:r>
+          </w:p>
+          <w:p>
+            <w:pPr>
+              <w:autoSpaceDE w:val="0"/>
+              <w:autoSpaceDN w:val="0"/>
+              <w:adjustRightInd w:val="0"/>
+              <w:spacing w:after="0" w:line="240" w:lineRule="auto"/>
+              <w:rPr>
+                <w:rFonts w:ascii="Courier New" w:hAnsi="Courier New" w:cs="Courier New"/>
+                <w:sz w:val="16"/>
+                <w:szCs w:val="16"/>
+              </w:rPr>
+            </w:pPr>
+            <w:r>
+              <w:rPr>
+                <w:rFonts w:ascii="Courier New" w:hAnsi="Courier New" w:cs="Courier New"/>
+                <w:color w:val="000000"/>
+                <w:sz w:val="16"/>
+                <w:szCs w:val="16"/>
+              </w:rPr>
+              <w:t>B = poly(B_radius.*exp(j*2*pi*B_freq));</w:t>
+            </w:r>
+          </w:p>
+          <w:p>
+            <w:pPr>
+              <w:autoSpaceDE w:val="0"/>
+              <w:autoSpaceDN w:val="0"/>
+              <w:adjustRightInd w:val="0"/>
+              <w:spacing w:after="0" w:line="240" w:lineRule="auto"/>
+              <w:rPr>
+                <w:rFonts w:ascii="Courier New" w:hAnsi="Courier New" w:cs="Courier New"/>
+                <w:sz w:val="16"/>
+                <w:szCs w:val="16"/>
+              </w:rPr>
+            </w:pPr>
+            <w:r>
+              <w:rPr>
+                <w:rFonts w:ascii="Courier New" w:hAnsi="Courier New" w:cs="Courier New"/>
+                <w:color w:val="000000"/>
+                <w:sz w:val="16"/>
+                <w:szCs w:val="16"/>
+              </w:rPr>
+              <w:t xml:space="preserve"> </w:t>
+            </w:r>
+          </w:p>
+          <w:p>
+            <w:pPr>
+              <w:autoSpaceDE w:val="0"/>
+              <w:autoSpaceDN w:val="0"/>
+              <w:adjustRightInd w:val="0"/>
+              <w:spacing w:after="0" w:line="240" w:lineRule="auto"/>
+              <w:rPr>
+                <w:rFonts w:ascii="Courier New" w:hAnsi="Courier New" w:cs="Courier New"/>
+                <w:sz w:val="16"/>
+                <w:szCs w:val="16"/>
+              </w:rPr>
+            </w:pPr>
+            <w:r>
+              <w:rPr>
+                <w:rFonts w:ascii="Courier New" w:hAnsi="Courier New" w:cs="Courier New"/>
+                <w:color w:val="228B22"/>
+                <w:sz w:val="16"/>
+                <w:szCs w:val="16"/>
+              </w:rPr>
+              <w:t>% Polstellen</w:t>
+            </w:r>
+          </w:p>
+          <w:p>
+            <w:pPr>
+              <w:autoSpaceDE w:val="0"/>
+              <w:autoSpaceDN w:val="0"/>
+              <w:adjustRightInd w:val="0"/>
+              <w:spacing w:after="0" w:line="240" w:lineRule="auto"/>
+              <w:rPr>
+                <w:rFonts w:ascii="Courier New" w:hAnsi="Courier New" w:cs="Courier New"/>
+                <w:sz w:val="16"/>
+                <w:szCs w:val="16"/>
+                <w:lang w:val="fr-CH"/>
+              </w:rPr>
+            </w:pPr>
+            <w:r>
+              <w:rPr>
+                <w:rFonts w:ascii="Courier New" w:hAnsi="Courier New" w:cs="Courier New"/>
+                <w:color w:val="000000"/>
+                <w:sz w:val="16"/>
+                <w:szCs w:val="16"/>
+                <w:lang w:val="fr-CH"/>
+              </w:rPr>
+              <w:t>A_radius = [0.9 0.9]';</w:t>
+            </w:r>
+          </w:p>
+          <w:p>
+            <w:pPr>
+              <w:autoSpaceDE w:val="0"/>
+              <w:autoSpaceDN w:val="0"/>
+              <w:adjustRightInd w:val="0"/>
+              <w:spacing w:after="0" w:line="240" w:lineRule="auto"/>
+              <w:rPr>
+                <w:rFonts w:ascii="Courier New" w:hAnsi="Courier New" w:cs="Courier New"/>
+                <w:sz w:val="16"/>
+                <w:szCs w:val="16"/>
+                <w:lang w:val="fr-CH"/>
+              </w:rPr>
+            </w:pPr>
+            <w:r>
+              <w:rPr>
+                <w:rFonts w:ascii="Courier New" w:hAnsi="Courier New" w:cs="Courier New"/>
+                <w:color w:val="000000"/>
+                <w:sz w:val="16"/>
+                <w:szCs w:val="16"/>
+                <w:lang w:val="fr-CH"/>
+              </w:rPr>
+              <w:t>A_freq   = [0.4 -0.4]';</w:t>
+            </w:r>
+          </w:p>
+          <w:p>
+            <w:pPr>
+              <w:autoSpaceDE w:val="0"/>
+              <w:autoSpaceDN w:val="0"/>
+              <w:adjustRightInd w:val="0"/>
+              <w:spacing w:after="0" w:line="240" w:lineRule="auto"/>
+              <w:rPr>
+                <w:rFonts w:ascii="Courier New" w:hAnsi="Courier New" w:cs="Courier New"/>
+                <w:sz w:val="16"/>
+                <w:szCs w:val="16"/>
+                <w:lang w:val="fr-CH"/>
+              </w:rPr>
+            </w:pPr>
+            <w:r>
+              <w:rPr>
+                <w:rFonts w:ascii="Courier New" w:hAnsi="Courier New" w:cs="Courier New"/>
+                <w:color w:val="000000"/>
+                <w:sz w:val="16"/>
+                <w:szCs w:val="16"/>
+                <w:lang w:val="fr-CH"/>
+              </w:rPr>
+              <w:t>A = poly(A_radius.*exp(j*2*pi*A_freq));</w:t>
+            </w:r>
+          </w:p>
+        </w:tc>
+      </w:tr>
+    </w:tbl>
+    <w:p>
+      <w:pPr>
+        <w:rPr>
+          <w:lang w:val="fr-CH"/>
+        </w:rPr>
+      </w:pPr>
+    </w:p>
+    <w:p>
+      <w:pPr>
+        <w:rPr>
+          <w:lang w:val="fr-CH"/>
+        </w:rPr>
+      </w:pPr>
+      <w:r>
+        <w:rPr>
+          <w:lang w:val="fr-CH"/>
+        </w:rPr>
+        <w:t>Ergebnis :</w:t>
+      </w:r>
+    </w:p>
+    <w:p>
+      <w:pPr>
+        <w:rPr>
+          <w:lang w:val="fr-CH"/>
+        </w:rPr>
+      </w:pPr>
+      <w:r>
+        <w:rPr>
+          <w:noProof/>
+        </w:rPr>
+        <w:pict>
+          <v:shape id="_x0000_s1035" type="#_x0000_t202" style="position:absolute;margin-left:295.9pt;margin-top:15.5pt;width:198.4pt;height:80.7pt;z-index:251665408;mso-width-percent:400;mso-height-percent:200;mso-width-percent:400;mso-height-percent:200;mso-width-relative:margin;mso-height-relative:margin" stroked="f">
+            <v:textbox style="mso-fit-shape-to-text:t">
+              <w:txbxContent>
+                <w:p>
+                  <w:pPr>
+                    <w:rPr>
+                      <w:lang w:val="de-DE"/>
+                    </w:rPr>
+                  </w:pPr>
+                  <w:r>
+                    <w:rPr>
+                      <w:lang w:val="de-DE"/>
+                    </w:rPr>
+                    <w:t>Die Pole sollen hier die Nullstellen eliminieren.</w:t>
+                  </w:r>
+                </w:p>
+              </w:txbxContent>
+            </v:textbox>
+          </v:shape>
+        </w:pict>
+      </w:r>
+      <w:r>
+        <w:rPr>
+          <w:noProof/>
+        </w:rPr>
+        <w:drawing>
+          <wp:inline distT="0" distB="0" distL="0" distR="0">
+            <wp:extent cx="4026512" cy="3013544"/>
+            <wp:effectExtent l="19050" t="0" r="0" b="0"/>
+            <wp:docPr id="7" name="Bild 3" descr="D:\BFH\Projektarbeiten_Semester4\DSV_Vetter\Uebung6\eliminierung_zplane.png"/>
+            <wp:cNvGraphicFramePr>
+              <a:graphicFrameLocks xmlns:a="http://schemas.openxmlformats.org/drawingml/2006/main" noChangeAspect="1"/>
+            </wp:cNvGraphicFramePr>
+            <a:graphic xmlns:a="http://schemas.openxmlformats.org/drawingml/2006/main">
+              <a:graphicData uri="http://schemas.openxmlformats.org/drawingml/2006/picture">
+                <pic:pic xmlns:pic="http://schemas.openxmlformats.org/drawingml/2006/picture">
+                  <pic:nvPicPr>
+                    <pic:cNvPr id="0" name="Picture 3" descr="D:\BFH\Projektarbeiten_Semester4\DSV_Vetter\Uebung6\eliminierung_zplane.png"/>
+                    <pic:cNvPicPr>
+                      <a:picLocks noChangeAspect="1" noChangeArrowheads="1"/>
+                    </pic:cNvPicPr>
+                  </pic:nvPicPr>
+                  <pic:blipFill>
+                    <a:blip r:embed="rId11" cstate="print"/>
+                    <a:srcRect/>
+                    <a:stretch>
+                      <a:fillRect/>
+                    </a:stretch>
+                  </pic:blipFill>
+                  <pic:spPr bwMode="auto">
+                    <a:xfrm>
+                      <a:off x="0" y="0"/>
+                      <a:ext cx="4026234" cy="3013336"/>
+                    </a:xfrm>
+                    <a:prstGeom prst="rect">
+                      <a:avLst/>
+                    </a:prstGeom>
+                    <a:noFill/>
+                    <a:ln w="9525">
+                      <a:noFill/>
+                      <a:miter lim="800000"/>
+                      <a:headEnd/>
+                      <a:tailEnd/>
+                    </a:ln>
+                  </pic:spPr>
+                </pic:pic>
+              </a:graphicData>
+            </a:graphic>
+          </wp:inline>
+        </w:drawing>
+      </w:r>
+    </w:p>
+    <w:p>
+      <w:pPr>
+        <w:rPr>
+          <w:lang w:val="fr-CH"/>
+        </w:rPr>
+      </w:pPr>
+      <w:r>
+        <w:rPr>
+          <w:noProof/>
+        </w:rPr>
+        <w:lastRenderedPageBreak/>
+        <w:pict>
+          <v:shape id="_x0000_s1033" type="#_x0000_t202" style="position:absolute;margin-left:243.2pt;margin-top:7.9pt;width:198.4pt;height:80.7pt;z-index:251663360;mso-width-percent:400;mso-height-percent:200;mso-width-percent:400;mso-height-percent:200;mso-width-relative:margin;mso-height-relative:margin" stroked="f">
+            <v:textbox style="mso-fit-shape-to-text:t">
+              <w:txbxContent>
+                <w:p>
+                  <w:pPr>
+                    <w:rPr>
+                      <w:lang w:val="de-DE"/>
+                    </w:rPr>
+                  </w:pPr>
+                  <w:r>
+                    <w:rPr>
+                      <w:lang w:val="de-DE"/>
+                    </w:rPr>
+                    <w:t>Wie erwartet ist der Frequenzgang praktisch linear (mathematisch IST er linear, aber in der Praxis wird das nie der Fall sein, deshalb wird dort evtl. ein kleiner „Hügel“ sein.</w:t>
+                  </w:r>
+                </w:p>
+                <w:p>
+                  <w:pPr>
+                    <w:rPr>
+                      <w:lang w:val="de-DE"/>
+                    </w:rPr>
+                  </w:pPr>
+                </w:p>
+                <w:p>
+                  <w:pPr>
+                    <w:rPr>
+                      <w:lang w:val="de-DE"/>
+                    </w:rPr>
+                  </w:pPr>
+                  <w:r>
+                    <w:rPr>
+                      <w:lang w:val="de-DE"/>
+                    </w:rPr>
+                    <w:t>Die Phase ist leider nicht linear, da eine Verzögerung des Signals (zwingend bei dieser Filterimplementierung) immer eine gewisse Phasenänderung bewirkt.</w:t>
+                  </w:r>
+                </w:p>
+              </w:txbxContent>
+            </v:textbox>
+          </v:shape>
+        </w:pict>
+      </w:r>
+      <w:r>
+        <w:rPr>
+          <w:noProof/>
+        </w:rPr>
+        <w:drawing>
+          <wp:inline distT="0" distB="0" distL="0" distR="0">
+            <wp:extent cx="3261582" cy="2441051"/>
+            <wp:effectExtent l="19050" t="0" r="0" b="0"/>
+            <wp:docPr id="5" name="Bild 2" descr="D:\BFH\Projektarbeiten_Semester4\DSV_Vetter\Uebung6\eliminierung_freq.png"/>
+            <wp:cNvGraphicFramePr>
+              <a:graphicFrameLocks xmlns:a="http://schemas.openxmlformats.org/drawingml/2006/main" noChangeAspect="1"/>
+            </wp:cNvGraphicFramePr>
+            <a:graphic xmlns:a="http://schemas.openxmlformats.org/drawingml/2006/main">
+              <a:graphicData uri="http://schemas.openxmlformats.org/drawingml/2006/picture">
+                <pic:pic xmlns:pic="http://schemas.openxmlformats.org/drawingml/2006/picture">
+                  <pic:nvPicPr>
+                    <pic:cNvPr id="0" name="Picture 2" descr="D:\BFH\Projektarbeiten_Semester4\DSV_Vetter\Uebung6\eliminierung_freq.png"/>
+                    <pic:cNvPicPr>
+                      <a:picLocks noChangeAspect="1" noChangeArrowheads="1"/>
+                    </pic:cNvPicPr>
+                  </pic:nvPicPr>
+                  <pic:blipFill>
+                    <a:blip r:embed="rId12" cstate="print"/>
+                    <a:srcRect/>
+                    <a:stretch>
+                      <a:fillRect/>
+                    </a:stretch>
+                  </pic:blipFill>
+                  <pic:spPr bwMode="auto">
+                    <a:xfrm>
+                      <a:off x="0" y="0"/>
+                      <a:ext cx="3261357" cy="2440883"/>
+                    </a:xfrm>
+                    <a:prstGeom prst="rect">
+                      <a:avLst/>
+                    </a:prstGeom>
+                    <a:noFill/>
+                    <a:ln w="9525">
+                      <a:noFill/>
+                      <a:miter lim="800000"/>
+                      <a:headEnd/>
+                      <a:tailEnd/>
+                    </a:ln>
+                  </pic:spPr>
+                </pic:pic>
+              </a:graphicData>
+            </a:graphic>
+          </wp:inline>
+        </w:drawing>
+      </w:r>
+    </w:p>
+    <w:p>
+      <w:pPr>
+        <w:rPr>
+          <w:lang w:val="fr-CH"/>
+        </w:rPr>
+      </w:pPr>
+    </w:p>
     <w:sectPr>
-      <w:headerReference w:type="default" r:id="rId11"/>
-      <w:footerReference w:type="default" r:id="rId12"/>
-      <w:headerReference w:type="first" r:id="rId13"/>
-      <w:footerReference w:type="first" r:id="rId14"/>
+      <w:headerReference w:type="default" r:id="rId13"/>
+      <w:footerReference w:type="default" r:id="rId14"/>
+      <w:headerReference w:type="first" r:id="rId15"/>
+      <w:footerReference w:type="first" r:id="rId16"/>
       <w:pgSz w:w="11906" w:h="16838" w:code="9"/>
       <w:pgMar w:top="1618" w:right="567" w:bottom="567" w:left="1418" w:header="567" w:footer="284" w:gutter="0"/>
       <w:cols w:space="708"/>
@@ -1593,7 +1819,7 @@
         <w:noProof/>
         <w:szCs w:val="20"/>
       </w:rPr>
-      <w:t>3</w:t>
+      <w:t>4</w:t>
     </w:r>
     <w:r>
       <w:rPr>
@@ -1664,7 +1890,7 @@
         <w:sz w:val="14"/>
         <w:szCs w:val="14"/>
       </w:rPr>
-      <w:t>03.05.2013</w:t>
+      <w:t>17.05.2013</w:t>
     </w:r>
     <w:r>
       <w:rPr>
@@ -1917,7 +2143,7 @@
         <v:path o:extrusionok="f" gradientshapeok="t" o:connecttype="rect"/>
         <o:lock v:ext="edit" aspectratio="t"/>
       </v:shapetype>
-      <v:shape id="_x0000_i1032" type="#_x0000_t75" style="width:11.9pt;height:11.9pt;visibility:visible;mso-wrap-style:square" o:bullet="t">
+      <v:shape id="_x0000_i1027" type="#_x0000_t75" style="width:11.9pt;height:11.9pt;visibility:visible;mso-wrap-style:square" o:bullet="t">
         <v:imagedata r:id="rId1" o:title=""/>
       </v:shape>
     </w:pict>
@@ -4803,7 +5029,7 @@
 </file>
 
 <file path=customXml/itemProps1.xml><?xml version="1.0" encoding="utf-8"?>
-<ds:datastoreItem xmlns:ds="http://schemas.openxmlformats.org/officeDocument/2006/customXml" ds:itemID="{7603262F-356F-49E0-B5B9-B720D65DD5BF}">
+<ds:datastoreItem xmlns:ds="http://schemas.openxmlformats.org/officeDocument/2006/customXml" ds:itemID="{1B13F99F-7336-4C75-819D-1B3DFB573DB1}">
   <ds:schemaRefs>
     <ds:schemaRef ds:uri="http://schemas.openxmlformats.org/officeDocument/2006/bibliography"/>
   </ds:schemaRefs>

</xml_diff>

<commit_message>
updated vhdl documentation and tuned VHDL code to begin with 0000 0000 (Counter256)
</commit_message>
<xml_diff>
--- a/DSV_Vetter/Uebung6/K03p_Praktische�bung06(Pol-,Nullstellen,Frequenzgang).docx
+++ b/DSV_Vetter/Uebung6/K03p_Praktische�bung06(Pol-,Nullstellen,Frequenzgang).docx
@@ -265,11 +265,19 @@
       <w:r>
         <w:t xml:space="preserve">graphisch in der z-Ebene dar (MATLAB </w:t>
       </w:r>
+      <w:proofErr w:type="spellStart"/>
       <w:r>
         <w:rPr>
           <w:rFonts w:ascii="Courier New" w:hAnsi="Courier New" w:cs="Courier New"/>
         </w:rPr>
-        <w:t>zplane(</w:t>
+        <w:t>zplane</w:t>
+      </w:r>
+      <w:proofErr w:type="spellEnd"/>
+      <w:r>
+        <w:rPr>
+          <w:rFonts w:ascii="Courier New" w:hAnsi="Courier New" w:cs="Courier New"/>
+        </w:rPr>
+        <w:t>(</w:t>
       </w:r>
       <w:r>
         <w:rPr>
@@ -292,11 +300,19 @@
       <w:r>
         <w:t xml:space="preserve">Stellen Sie auch den Frequenzgang dar (MATLAB </w:t>
       </w:r>
+      <w:proofErr w:type="spellStart"/>
       <w:r>
         <w:rPr>
           <w:rFonts w:ascii="Courier New" w:hAnsi="Courier New" w:cs="Courier New"/>
         </w:rPr>
-        <w:t>freqz(</w:t>
+        <w:t>freqz</w:t>
+      </w:r>
+      <w:proofErr w:type="spellEnd"/>
+      <w:r>
+        <w:rPr>
+          <w:rFonts w:ascii="Courier New" w:hAnsi="Courier New" w:cs="Courier New"/>
+        </w:rPr>
+        <w:t>(</w:t>
       </w:r>
       <w:r>
         <w:rPr>
@@ -322,9 +338,11 @@
       <w:r>
         <w:t>…</w:t>
       </w:r>
+      <w:proofErr w:type="gramStart"/>
       <w:r>
         <w:t>,</w:t>
       </w:r>
+      <w:proofErr w:type="spellStart"/>
       <w:r>
         <w:t>r</w:t>
       </w:r>
@@ -334,6 +352,8 @@
         </w:rPr>
         <w:t>max</w:t>
       </w:r>
+      <w:proofErr w:type="spellEnd"/>
+      <w:proofErr w:type="gramEnd"/>
       <w:r>
         <w:t>], Frequenz=[0,….</w:t>
       </w:r>
@@ -418,8 +438,13 @@
       </w:r>
     </w:p>
     <w:p>
-      <w:r>
-        <w:t>Matlab Code:</w:t>
+      <w:proofErr w:type="spellStart"/>
+      <w:r>
+        <w:t>Matlab</w:t>
+      </w:r>
+      <w:proofErr w:type="spellEnd"/>
+      <w:r>
+        <w:t xml:space="preserve"> Code:</w:t>
       </w:r>
     </w:p>
     <w:tbl>
@@ -450,14 +475,25 @@
                 <w:szCs w:val="16"/>
               </w:rPr>
             </w:pPr>
-            <w:r>
-              <w:rPr>
-                <w:rFonts w:ascii="Courier New" w:hAnsi="Courier New" w:cs="Courier New"/>
-                <w:color w:val="000000"/>
-                <w:sz w:val="16"/>
-                <w:szCs w:val="16"/>
-              </w:rPr>
-              <w:t xml:space="preserve">clear </w:t>
+            <w:proofErr w:type="spellStart"/>
+            <w:r>
+              <w:rPr>
+                <w:rFonts w:ascii="Courier New" w:hAnsi="Courier New" w:cs="Courier New"/>
+                <w:color w:val="000000"/>
+                <w:sz w:val="16"/>
+                <w:szCs w:val="16"/>
+              </w:rPr>
+              <w:t>clear</w:t>
+            </w:r>
+            <w:proofErr w:type="spellEnd"/>
+            <w:r>
+              <w:rPr>
+                <w:rFonts w:ascii="Courier New" w:hAnsi="Courier New" w:cs="Courier New"/>
+                <w:color w:val="000000"/>
+                <w:sz w:val="16"/>
+                <w:szCs w:val="16"/>
+              </w:rPr>
+              <w:t xml:space="preserve"> </w:t>
             </w:r>
             <w:r>
               <w:rPr>
@@ -481,14 +517,25 @@
                 <w:szCs w:val="16"/>
               </w:rPr>
             </w:pPr>
-            <w:r>
-              <w:rPr>
-                <w:rFonts w:ascii="Courier New" w:hAnsi="Courier New" w:cs="Courier New"/>
-                <w:color w:val="000000"/>
-                <w:sz w:val="16"/>
-                <w:szCs w:val="16"/>
-              </w:rPr>
-              <w:t xml:space="preserve">close </w:t>
+            <w:proofErr w:type="spellStart"/>
+            <w:r>
+              <w:rPr>
+                <w:rFonts w:ascii="Courier New" w:hAnsi="Courier New" w:cs="Courier New"/>
+                <w:color w:val="000000"/>
+                <w:sz w:val="16"/>
+                <w:szCs w:val="16"/>
+              </w:rPr>
+              <w:t>close</w:t>
+            </w:r>
+            <w:proofErr w:type="spellEnd"/>
+            <w:r>
+              <w:rPr>
+                <w:rFonts w:ascii="Courier New" w:hAnsi="Courier New" w:cs="Courier New"/>
+                <w:color w:val="000000"/>
+                <w:sz w:val="16"/>
+                <w:szCs w:val="16"/>
+              </w:rPr>
+              <w:t xml:space="preserve"> </w:t>
             </w:r>
             <w:r>
               <w:rPr>
@@ -556,14 +603,25 @@
                 <w:szCs w:val="16"/>
               </w:rPr>
             </w:pPr>
-            <w:r>
-              <w:rPr>
-                <w:rFonts w:ascii="Courier New" w:hAnsi="Courier New" w:cs="Courier New"/>
-                <w:color w:val="000000"/>
-                <w:sz w:val="16"/>
-                <w:szCs w:val="16"/>
-              </w:rPr>
-              <w:t>B_radius = [1 1]';</w:t>
+            <w:proofErr w:type="spellStart"/>
+            <w:r>
+              <w:rPr>
+                <w:rFonts w:ascii="Courier New" w:hAnsi="Courier New" w:cs="Courier New"/>
+                <w:color w:val="000000"/>
+                <w:sz w:val="16"/>
+                <w:szCs w:val="16"/>
+              </w:rPr>
+              <w:t>B_radius</w:t>
+            </w:r>
+            <w:proofErr w:type="spellEnd"/>
+            <w:r>
+              <w:rPr>
+                <w:rFonts w:ascii="Courier New" w:hAnsi="Courier New" w:cs="Courier New"/>
+                <w:color w:val="000000"/>
+                <w:sz w:val="16"/>
+                <w:szCs w:val="16"/>
+              </w:rPr>
+              <w:t xml:space="preserve"> = [1 1]';</w:t>
             </w:r>
           </w:p>
           <w:p>
@@ -578,14 +636,25 @@
                 <w:szCs w:val="16"/>
               </w:rPr>
             </w:pPr>
-            <w:r>
-              <w:rPr>
-                <w:rFonts w:ascii="Courier New" w:hAnsi="Courier New" w:cs="Courier New"/>
-                <w:color w:val="000000"/>
-                <w:sz w:val="16"/>
-                <w:szCs w:val="16"/>
-              </w:rPr>
-              <w:t>B_freq   = [0.1 -0.1]';</w:t>
+            <w:proofErr w:type="spellStart"/>
+            <w:r>
+              <w:rPr>
+                <w:rFonts w:ascii="Courier New" w:hAnsi="Courier New" w:cs="Courier New"/>
+                <w:color w:val="000000"/>
+                <w:sz w:val="16"/>
+                <w:szCs w:val="16"/>
+              </w:rPr>
+              <w:t>B_freq</w:t>
+            </w:r>
+            <w:proofErr w:type="spellEnd"/>
+            <w:r>
+              <w:rPr>
+                <w:rFonts w:ascii="Courier New" w:hAnsi="Courier New" w:cs="Courier New"/>
+                <w:color w:val="000000"/>
+                <w:sz w:val="16"/>
+                <w:szCs w:val="16"/>
+              </w:rPr>
+              <w:t xml:space="preserve">   = [0.1 -0.1]';</w:t>
             </w:r>
           </w:p>
           <w:p>
@@ -607,7 +676,107 @@
                 <w:sz w:val="16"/>
                 <w:szCs w:val="16"/>
               </w:rPr>
-              <w:t>B = poly(B_radius.*exp(j*2*pi*B_freq));</w:t>
+              <w:t xml:space="preserve">B = </w:t>
+            </w:r>
+            <w:proofErr w:type="spellStart"/>
+            <w:r>
+              <w:rPr>
+                <w:rFonts w:ascii="Courier New" w:hAnsi="Courier New" w:cs="Courier New"/>
+                <w:color w:val="000000"/>
+                <w:sz w:val="16"/>
+                <w:szCs w:val="16"/>
+              </w:rPr>
+              <w:t>poly</w:t>
+            </w:r>
+            <w:proofErr w:type="spellEnd"/>
+            <w:r>
+              <w:rPr>
+                <w:rFonts w:ascii="Courier New" w:hAnsi="Courier New" w:cs="Courier New"/>
+                <w:color w:val="000000"/>
+                <w:sz w:val="16"/>
+                <w:szCs w:val="16"/>
+              </w:rPr>
+              <w:t>(</w:t>
+            </w:r>
+            <w:proofErr w:type="spellStart"/>
+            <w:r>
+              <w:rPr>
+                <w:rFonts w:ascii="Courier New" w:hAnsi="Courier New" w:cs="Courier New"/>
+                <w:color w:val="000000"/>
+                <w:sz w:val="16"/>
+                <w:szCs w:val="16"/>
+              </w:rPr>
+              <w:t>B_radius</w:t>
+            </w:r>
+            <w:proofErr w:type="spellEnd"/>
+            <w:r>
+              <w:rPr>
+                <w:rFonts w:ascii="Courier New" w:hAnsi="Courier New" w:cs="Courier New"/>
+                <w:color w:val="000000"/>
+                <w:sz w:val="16"/>
+                <w:szCs w:val="16"/>
+              </w:rPr>
+              <w:t>.*</w:t>
+            </w:r>
+            <w:proofErr w:type="spellStart"/>
+            <w:r>
+              <w:rPr>
+                <w:rFonts w:ascii="Courier New" w:hAnsi="Courier New" w:cs="Courier New"/>
+                <w:color w:val="000000"/>
+                <w:sz w:val="16"/>
+                <w:szCs w:val="16"/>
+              </w:rPr>
+              <w:t>exp</w:t>
+            </w:r>
+            <w:proofErr w:type="spellEnd"/>
+            <w:r>
+              <w:rPr>
+                <w:rFonts w:ascii="Courier New" w:hAnsi="Courier New" w:cs="Courier New"/>
+                <w:color w:val="000000"/>
+                <w:sz w:val="16"/>
+                <w:szCs w:val="16"/>
+              </w:rPr>
+              <w:t>(j*2*</w:t>
+            </w:r>
+            <w:proofErr w:type="spellStart"/>
+            <w:r>
+              <w:rPr>
+                <w:rFonts w:ascii="Courier New" w:hAnsi="Courier New" w:cs="Courier New"/>
+                <w:color w:val="000000"/>
+                <w:sz w:val="16"/>
+                <w:szCs w:val="16"/>
+              </w:rPr>
+              <w:t>pi</w:t>
+            </w:r>
+            <w:proofErr w:type="spellEnd"/>
+            <w:r>
+              <w:rPr>
+                <w:rFonts w:ascii="Courier New" w:hAnsi="Courier New" w:cs="Courier New"/>
+                <w:color w:val="000000"/>
+                <w:sz w:val="16"/>
+                <w:szCs w:val="16"/>
+              </w:rPr>
+              <w:t>*</w:t>
+            </w:r>
+            <w:proofErr w:type="spellStart"/>
+            <w:r>
+              <w:rPr>
+                <w:rFonts w:ascii="Courier New" w:hAnsi="Courier New" w:cs="Courier New"/>
+                <w:color w:val="000000"/>
+                <w:sz w:val="16"/>
+                <w:szCs w:val="16"/>
+              </w:rPr>
+              <w:t>B_freq</w:t>
+            </w:r>
+            <w:proofErr w:type="spellEnd"/>
+            <w:r>
+              <w:rPr>
+                <w:rFonts w:ascii="Courier New" w:hAnsi="Courier New" w:cs="Courier New"/>
+                <w:color w:val="000000"/>
+                <w:sz w:val="16"/>
+                <w:szCs w:val="16"/>
+              </w:rPr>
+              <w:t>));</w:t>
             </w:r>
           </w:p>
           <w:p>
@@ -667,6 +836,7 @@
                 <w:lang w:val="fr-CH"/>
               </w:rPr>
             </w:pPr>
+            <w:proofErr w:type="spellStart"/>
             <w:r>
               <w:rPr>
                 <w:rFonts w:ascii="Courier New" w:hAnsi="Courier New" w:cs="Courier New"/>
@@ -675,7 +845,18 @@
                 <w:szCs w:val="16"/>
                 <w:lang w:val="fr-CH"/>
               </w:rPr>
-              <w:t>A_radius = [0.9 0.9]';</w:t>
+              <w:t>A_radius</w:t>
+            </w:r>
+            <w:proofErr w:type="spellEnd"/>
+            <w:r>
+              <w:rPr>
+                <w:rFonts w:ascii="Courier New" w:hAnsi="Courier New" w:cs="Courier New"/>
+                <w:color w:val="000000"/>
+                <w:sz w:val="16"/>
+                <w:szCs w:val="16"/>
+                <w:lang w:val="fr-CH"/>
+              </w:rPr>
+              <w:t xml:space="preserve"> = [0.9 0.9]';</w:t>
             </w:r>
           </w:p>
           <w:p>
@@ -691,6 +872,7 @@
                 <w:lang w:val="fr-CH"/>
               </w:rPr>
             </w:pPr>
+            <w:proofErr w:type="spellStart"/>
             <w:r>
               <w:rPr>
                 <w:rFonts w:ascii="Courier New" w:hAnsi="Courier New" w:cs="Courier New"/>
@@ -699,7 +881,18 @@
                 <w:szCs w:val="16"/>
                 <w:lang w:val="fr-CH"/>
               </w:rPr>
-              <w:t>A_freq   = [0.3 -0.3]';</w:t>
+              <w:t>A_freq</w:t>
+            </w:r>
+            <w:proofErr w:type="spellEnd"/>
+            <w:r>
+              <w:rPr>
+                <w:rFonts w:ascii="Courier New" w:hAnsi="Courier New" w:cs="Courier New"/>
+                <w:color w:val="000000"/>
+                <w:sz w:val="16"/>
+                <w:szCs w:val="16"/>
+                <w:lang w:val="fr-CH"/>
+              </w:rPr>
+              <w:t xml:space="preserve">   = [0.3 -0.3]';</w:t>
             </w:r>
           </w:p>
           <w:p>
@@ -723,7 +916,85 @@
                 <w:szCs w:val="16"/>
                 <w:lang w:val="fr-CH"/>
               </w:rPr>
-              <w:t>A = poly(A_radius.*exp(j*2*pi*A_freq));</w:t>
+              <w:t xml:space="preserve">A = </w:t>
+            </w:r>
+            <w:proofErr w:type="gramStart"/>
+            <w:r>
+              <w:rPr>
+                <w:rFonts w:ascii="Courier New" w:hAnsi="Courier New" w:cs="Courier New"/>
+                <w:color w:val="000000"/>
+                <w:sz w:val="16"/>
+                <w:szCs w:val="16"/>
+                <w:lang w:val="fr-CH"/>
+              </w:rPr>
+              <w:t>poly(</w:t>
+            </w:r>
+            <w:proofErr w:type="spellStart"/>
+            <w:proofErr w:type="gramEnd"/>
+            <w:r>
+              <w:rPr>
+                <w:rFonts w:ascii="Courier New" w:hAnsi="Courier New" w:cs="Courier New"/>
+                <w:color w:val="000000"/>
+                <w:sz w:val="16"/>
+                <w:szCs w:val="16"/>
+                <w:lang w:val="fr-CH"/>
+              </w:rPr>
+              <w:t>A_radius</w:t>
+            </w:r>
+            <w:proofErr w:type="spellEnd"/>
+            <w:r>
+              <w:rPr>
+                <w:rFonts w:ascii="Courier New" w:hAnsi="Courier New" w:cs="Courier New"/>
+                <w:color w:val="000000"/>
+                <w:sz w:val="16"/>
+                <w:szCs w:val="16"/>
+                <w:lang w:val="fr-CH"/>
+              </w:rPr>
+              <w:t>.*</w:t>
+            </w:r>
+            <w:proofErr w:type="spellStart"/>
+            <w:r>
+              <w:rPr>
+                <w:rFonts w:ascii="Courier New" w:hAnsi="Courier New" w:cs="Courier New"/>
+                <w:color w:val="000000"/>
+                <w:sz w:val="16"/>
+                <w:szCs w:val="16"/>
+                <w:lang w:val="fr-CH"/>
+              </w:rPr>
+              <w:t>exp</w:t>
+            </w:r>
+            <w:proofErr w:type="spellEnd"/>
+            <w:r>
+              <w:rPr>
+                <w:rFonts w:ascii="Courier New" w:hAnsi="Courier New" w:cs="Courier New"/>
+                <w:color w:val="000000"/>
+                <w:sz w:val="16"/>
+                <w:szCs w:val="16"/>
+                <w:lang w:val="fr-CH"/>
+              </w:rPr>
+              <w:t>(j*2*pi*</w:t>
+            </w:r>
+            <w:proofErr w:type="spellStart"/>
+            <w:r>
+              <w:rPr>
+                <w:rFonts w:ascii="Courier New" w:hAnsi="Courier New" w:cs="Courier New"/>
+                <w:color w:val="000000"/>
+                <w:sz w:val="16"/>
+                <w:szCs w:val="16"/>
+                <w:lang w:val="fr-CH"/>
+              </w:rPr>
+              <w:t>A_freq</w:t>
+            </w:r>
+            <w:proofErr w:type="spellEnd"/>
+            <w:r>
+              <w:rPr>
+                <w:rFonts w:ascii="Courier New" w:hAnsi="Courier New" w:cs="Courier New"/>
+                <w:color w:val="000000"/>
+                <w:sz w:val="16"/>
+                <w:szCs w:val="16"/>
+                <w:lang w:val="fr-CH"/>
+              </w:rPr>
+              <w:t>));</w:t>
             </w:r>
           </w:p>
           <w:p>
@@ -806,6 +1077,7 @@
                 <w:szCs w:val="16"/>
               </w:rPr>
             </w:pPr>
+            <w:proofErr w:type="spellStart"/>
             <w:r>
               <w:rPr>
                 <w:rFonts w:ascii="Courier New" w:hAnsi="Courier New" w:cs="Courier New"/>
@@ -815,6 +1087,7 @@
               </w:rPr>
               <w:t>figure</w:t>
             </w:r>
+            <w:proofErr w:type="spellEnd"/>
           </w:p>
           <w:p>
             <w:pPr>
@@ -828,14 +1101,25 @@
                 <w:szCs w:val="16"/>
               </w:rPr>
             </w:pPr>
-            <w:r>
-              <w:rPr>
-                <w:rFonts w:ascii="Courier New" w:hAnsi="Courier New" w:cs="Courier New"/>
-                <w:color w:val="000000"/>
-                <w:sz w:val="16"/>
-                <w:szCs w:val="16"/>
-              </w:rPr>
-              <w:t>zplane(B,A);</w:t>
+            <w:proofErr w:type="spellStart"/>
+            <w:r>
+              <w:rPr>
+                <w:rFonts w:ascii="Courier New" w:hAnsi="Courier New" w:cs="Courier New"/>
+                <w:color w:val="000000"/>
+                <w:sz w:val="16"/>
+                <w:szCs w:val="16"/>
+              </w:rPr>
+              <w:t>zplane</w:t>
+            </w:r>
+            <w:proofErr w:type="spellEnd"/>
+            <w:r>
+              <w:rPr>
+                <w:rFonts w:ascii="Courier New" w:hAnsi="Courier New" w:cs="Courier New"/>
+                <w:color w:val="000000"/>
+                <w:sz w:val="16"/>
+                <w:szCs w:val="16"/>
+              </w:rPr>
+              <w:t>(B,A);</w:t>
             </w:r>
           </w:p>
           <w:p>
@@ -894,6 +1178,7 @@
                 <w:szCs w:val="16"/>
               </w:rPr>
             </w:pPr>
+            <w:proofErr w:type="spellStart"/>
             <w:r>
               <w:rPr>
                 <w:rFonts w:ascii="Courier New" w:hAnsi="Courier New" w:cs="Courier New"/>
@@ -903,6 +1188,7 @@
               </w:rPr>
               <w:t>figure</w:t>
             </w:r>
+            <w:proofErr w:type="spellEnd"/>
           </w:p>
           <w:p>
             <w:pPr>
@@ -916,14 +1202,25 @@
                 <w:szCs w:val="16"/>
               </w:rPr>
             </w:pPr>
-            <w:r>
-              <w:rPr>
-                <w:rFonts w:ascii="Courier New" w:hAnsi="Courier New" w:cs="Courier New"/>
-                <w:color w:val="000000"/>
-                <w:sz w:val="16"/>
-                <w:szCs w:val="16"/>
-              </w:rPr>
-              <w:t>impz(B,A);</w:t>
+            <w:proofErr w:type="spellStart"/>
+            <w:r>
+              <w:rPr>
+                <w:rFonts w:ascii="Courier New" w:hAnsi="Courier New" w:cs="Courier New"/>
+                <w:color w:val="000000"/>
+                <w:sz w:val="16"/>
+                <w:szCs w:val="16"/>
+              </w:rPr>
+              <w:t>impz</w:t>
+            </w:r>
+            <w:proofErr w:type="spellEnd"/>
+            <w:r>
+              <w:rPr>
+                <w:rFonts w:ascii="Courier New" w:hAnsi="Courier New" w:cs="Courier New"/>
+                <w:color w:val="000000"/>
+                <w:sz w:val="16"/>
+                <w:szCs w:val="16"/>
+              </w:rPr>
+              <w:t>(B,A);</w:t>
             </w:r>
           </w:p>
           <w:p>
@@ -982,6 +1279,7 @@
                 <w:szCs w:val="16"/>
               </w:rPr>
             </w:pPr>
+            <w:proofErr w:type="spellStart"/>
             <w:r>
               <w:rPr>
                 <w:rFonts w:ascii="Courier New" w:hAnsi="Courier New" w:cs="Courier New"/>
@@ -991,6 +1289,7 @@
               </w:rPr>
               <w:t>figure</w:t>
             </w:r>
+            <w:proofErr w:type="spellEnd"/>
           </w:p>
           <w:p>
             <w:pPr>
@@ -1003,14 +1302,25 @@
                 <w:sz w:val="24"/>
               </w:rPr>
             </w:pPr>
-            <w:r>
-              <w:rPr>
-                <w:rFonts w:ascii="Courier New" w:hAnsi="Courier New" w:cs="Courier New"/>
-                <w:color w:val="000000"/>
-                <w:sz w:val="16"/>
-                <w:szCs w:val="16"/>
-              </w:rPr>
-              <w:t>freqz(B,A,1024,1);</w:t>
+            <w:proofErr w:type="spellStart"/>
+            <w:r>
+              <w:rPr>
+                <w:rFonts w:ascii="Courier New" w:hAnsi="Courier New" w:cs="Courier New"/>
+                <w:color w:val="000000"/>
+                <w:sz w:val="16"/>
+                <w:szCs w:val="16"/>
+              </w:rPr>
+              <w:t>freqz</w:t>
+            </w:r>
+            <w:proofErr w:type="spellEnd"/>
+            <w:r>
+              <w:rPr>
+                <w:rFonts w:ascii="Courier New" w:hAnsi="Courier New" w:cs="Courier New"/>
+                <w:color w:val="000000"/>
+                <w:sz w:val="16"/>
+                <w:szCs w:val="16"/>
+              </w:rPr>
+              <w:t>(B,A,1024,1);</w:t>
             </w:r>
           </w:p>
         </w:tc>
@@ -1024,7 +1334,15 @@
     </w:p>
     <w:p>
       <w:r>
-        <w:t>Z-Ebenendarstellung Nullstellen und Polstellen:</w:t>
+        <w:t>Z-</w:t>
+      </w:r>
+      <w:proofErr w:type="spellStart"/>
+      <w:r>
+        <w:t>Ebenendarstellung</w:t>
+      </w:r>
+      <w:proofErr w:type="spellEnd"/>
+      <w:r>
+        <w:t xml:space="preserve"> Nullstellen und Polstellen:</w:t>
       </w:r>
     </w:p>
     <w:p>
@@ -1134,7 +1452,21 @@
                     <w:rPr>
                       <w:lang w:val="de-DE"/>
                     </w:rPr>
-                    <w:t>Da sehen wir genau den erwarteten Pol und die Nullstelle im Betragsspektrum.</w:t>
+                    <w:t xml:space="preserve">Da sehen wir genau den erwarteten Pol und die Nullstelle im </w:t>
+                  </w:r>
+                  <w:proofErr w:type="spellStart"/>
+                  <w:r>
+                    <w:rPr>
+                      <w:lang w:val="de-DE"/>
+                    </w:rPr>
+                    <w:t>Betragsspektrum</w:t>
+                  </w:r>
+                  <w:proofErr w:type="spellEnd"/>
+                  <w:r>
+                    <w:rPr>
+                      <w:lang w:val="de-DE"/>
+                    </w:rPr>
+                    <w:t>.</w:t>
                   </w:r>
                 </w:p>
               </w:txbxContent>
@@ -1351,14 +1683,25 @@
                 <w:szCs w:val="16"/>
               </w:rPr>
             </w:pPr>
-            <w:r>
-              <w:rPr>
-                <w:rFonts w:ascii="Courier New" w:hAnsi="Courier New" w:cs="Courier New"/>
-                <w:color w:val="000000"/>
-                <w:sz w:val="16"/>
-                <w:szCs w:val="16"/>
-              </w:rPr>
-              <w:t>B_radius = [1/0.9 1/0.9]';</w:t>
+            <w:proofErr w:type="spellStart"/>
+            <w:r>
+              <w:rPr>
+                <w:rFonts w:ascii="Courier New" w:hAnsi="Courier New" w:cs="Courier New"/>
+                <w:color w:val="000000"/>
+                <w:sz w:val="16"/>
+                <w:szCs w:val="16"/>
+              </w:rPr>
+              <w:t>B_radius</w:t>
+            </w:r>
+            <w:proofErr w:type="spellEnd"/>
+            <w:r>
+              <w:rPr>
+                <w:rFonts w:ascii="Courier New" w:hAnsi="Courier New" w:cs="Courier New"/>
+                <w:color w:val="000000"/>
+                <w:sz w:val="16"/>
+                <w:szCs w:val="16"/>
+              </w:rPr>
+              <w:t xml:space="preserve"> = [1/0.9 1/0.9]';</w:t>
             </w:r>
           </w:p>
           <w:p>
@@ -1373,14 +1716,25 @@
                 <w:szCs w:val="16"/>
               </w:rPr>
             </w:pPr>
-            <w:r>
-              <w:rPr>
-                <w:rFonts w:ascii="Courier New" w:hAnsi="Courier New" w:cs="Courier New"/>
-                <w:color w:val="000000"/>
-                <w:sz w:val="16"/>
-                <w:szCs w:val="16"/>
-              </w:rPr>
-              <w:t>B_freq   = [0.4 -0.4]';</w:t>
+            <w:proofErr w:type="spellStart"/>
+            <w:r>
+              <w:rPr>
+                <w:rFonts w:ascii="Courier New" w:hAnsi="Courier New" w:cs="Courier New"/>
+                <w:color w:val="000000"/>
+                <w:sz w:val="16"/>
+                <w:szCs w:val="16"/>
+              </w:rPr>
+              <w:t>B_freq</w:t>
+            </w:r>
+            <w:proofErr w:type="spellEnd"/>
+            <w:r>
+              <w:rPr>
+                <w:rFonts w:ascii="Courier New" w:hAnsi="Courier New" w:cs="Courier New"/>
+                <w:color w:val="000000"/>
+                <w:sz w:val="16"/>
+                <w:szCs w:val="16"/>
+              </w:rPr>
+              <w:t xml:space="preserve">   = [0.4 -0.4]';</w:t>
             </w:r>
           </w:p>
           <w:p>
@@ -1402,7 +1756,107 @@
                 <w:sz w:val="16"/>
                 <w:szCs w:val="16"/>
               </w:rPr>
-              <w:t>B = poly(B_radius.*exp(j*2*pi*B_freq));</w:t>
+              <w:t xml:space="preserve">B = </w:t>
+            </w:r>
+            <w:proofErr w:type="spellStart"/>
+            <w:r>
+              <w:rPr>
+                <w:rFonts w:ascii="Courier New" w:hAnsi="Courier New" w:cs="Courier New"/>
+                <w:color w:val="000000"/>
+                <w:sz w:val="16"/>
+                <w:szCs w:val="16"/>
+              </w:rPr>
+              <w:t>poly</w:t>
+            </w:r>
+            <w:proofErr w:type="spellEnd"/>
+            <w:r>
+              <w:rPr>
+                <w:rFonts w:ascii="Courier New" w:hAnsi="Courier New" w:cs="Courier New"/>
+                <w:color w:val="000000"/>
+                <w:sz w:val="16"/>
+                <w:szCs w:val="16"/>
+              </w:rPr>
+              <w:t>(</w:t>
+            </w:r>
+            <w:proofErr w:type="spellStart"/>
+            <w:r>
+              <w:rPr>
+                <w:rFonts w:ascii="Courier New" w:hAnsi="Courier New" w:cs="Courier New"/>
+                <w:color w:val="000000"/>
+                <w:sz w:val="16"/>
+                <w:szCs w:val="16"/>
+              </w:rPr>
+              <w:t>B_radius</w:t>
+            </w:r>
+            <w:proofErr w:type="spellEnd"/>
+            <w:r>
+              <w:rPr>
+                <w:rFonts w:ascii="Courier New" w:hAnsi="Courier New" w:cs="Courier New"/>
+                <w:color w:val="000000"/>
+                <w:sz w:val="16"/>
+                <w:szCs w:val="16"/>
+              </w:rPr>
+              <w:t>.*</w:t>
+            </w:r>
+            <w:proofErr w:type="spellStart"/>
+            <w:r>
+              <w:rPr>
+                <w:rFonts w:ascii="Courier New" w:hAnsi="Courier New" w:cs="Courier New"/>
+                <w:color w:val="000000"/>
+                <w:sz w:val="16"/>
+                <w:szCs w:val="16"/>
+              </w:rPr>
+              <w:t>exp</w:t>
+            </w:r>
+            <w:proofErr w:type="spellEnd"/>
+            <w:r>
+              <w:rPr>
+                <w:rFonts w:ascii="Courier New" w:hAnsi="Courier New" w:cs="Courier New"/>
+                <w:color w:val="000000"/>
+                <w:sz w:val="16"/>
+                <w:szCs w:val="16"/>
+              </w:rPr>
+              <w:t>(j*2*</w:t>
+            </w:r>
+            <w:proofErr w:type="spellStart"/>
+            <w:r>
+              <w:rPr>
+                <w:rFonts w:ascii="Courier New" w:hAnsi="Courier New" w:cs="Courier New"/>
+                <w:color w:val="000000"/>
+                <w:sz w:val="16"/>
+                <w:szCs w:val="16"/>
+              </w:rPr>
+              <w:t>pi</w:t>
+            </w:r>
+            <w:proofErr w:type="spellEnd"/>
+            <w:r>
+              <w:rPr>
+                <w:rFonts w:ascii="Courier New" w:hAnsi="Courier New" w:cs="Courier New"/>
+                <w:color w:val="000000"/>
+                <w:sz w:val="16"/>
+                <w:szCs w:val="16"/>
+              </w:rPr>
+              <w:t>*</w:t>
+            </w:r>
+            <w:proofErr w:type="spellStart"/>
+            <w:r>
+              <w:rPr>
+                <w:rFonts w:ascii="Courier New" w:hAnsi="Courier New" w:cs="Courier New"/>
+                <w:color w:val="000000"/>
+                <w:sz w:val="16"/>
+                <w:szCs w:val="16"/>
+              </w:rPr>
+              <w:t>B_freq</w:t>
+            </w:r>
+            <w:proofErr w:type="spellEnd"/>
+            <w:r>
+              <w:rPr>
+                <w:rFonts w:ascii="Courier New" w:hAnsi="Courier New" w:cs="Courier New"/>
+                <w:color w:val="000000"/>
+                <w:sz w:val="16"/>
+                <w:szCs w:val="16"/>
+              </w:rPr>
+              <w:t>));</w:t>
             </w:r>
           </w:p>
           <w:p>
@@ -1462,6 +1916,7 @@
                 <w:lang w:val="fr-CH"/>
               </w:rPr>
             </w:pPr>
+            <w:proofErr w:type="spellStart"/>
             <w:r>
               <w:rPr>
                 <w:rFonts w:ascii="Courier New" w:hAnsi="Courier New" w:cs="Courier New"/>
@@ -1470,7 +1925,18 @@
                 <w:szCs w:val="16"/>
                 <w:lang w:val="fr-CH"/>
               </w:rPr>
-              <w:t>A_radius = [0.9 0.9]';</w:t>
+              <w:t>A_radius</w:t>
+            </w:r>
+            <w:proofErr w:type="spellEnd"/>
+            <w:r>
+              <w:rPr>
+                <w:rFonts w:ascii="Courier New" w:hAnsi="Courier New" w:cs="Courier New"/>
+                <w:color w:val="000000"/>
+                <w:sz w:val="16"/>
+                <w:szCs w:val="16"/>
+                <w:lang w:val="fr-CH"/>
+              </w:rPr>
+              <w:t xml:space="preserve"> = [0.9 0.9]';</w:t>
             </w:r>
           </w:p>
           <w:p>
@@ -1486,6 +1952,7 @@
                 <w:lang w:val="fr-CH"/>
               </w:rPr>
             </w:pPr>
+            <w:proofErr w:type="spellStart"/>
             <w:r>
               <w:rPr>
                 <w:rFonts w:ascii="Courier New" w:hAnsi="Courier New" w:cs="Courier New"/>
@@ -1494,7 +1961,18 @@
                 <w:szCs w:val="16"/>
                 <w:lang w:val="fr-CH"/>
               </w:rPr>
-              <w:t>A_freq   = [0.4 -0.4]';</w:t>
+              <w:t>A_freq</w:t>
+            </w:r>
+            <w:proofErr w:type="spellEnd"/>
+            <w:r>
+              <w:rPr>
+                <w:rFonts w:ascii="Courier New" w:hAnsi="Courier New" w:cs="Courier New"/>
+                <w:color w:val="000000"/>
+                <w:sz w:val="16"/>
+                <w:szCs w:val="16"/>
+                <w:lang w:val="fr-CH"/>
+              </w:rPr>
+              <w:t xml:space="preserve">   = [0.4 -0.4]';</w:t>
             </w:r>
           </w:p>
           <w:p>
@@ -1518,7 +1996,85 @@
                 <w:szCs w:val="16"/>
                 <w:lang w:val="fr-CH"/>
               </w:rPr>
-              <w:t>A = poly(A_radius.*exp(j*2*pi*A_freq));</w:t>
+              <w:t xml:space="preserve">A = </w:t>
+            </w:r>
+            <w:proofErr w:type="gramStart"/>
+            <w:r>
+              <w:rPr>
+                <w:rFonts w:ascii="Courier New" w:hAnsi="Courier New" w:cs="Courier New"/>
+                <w:color w:val="000000"/>
+                <w:sz w:val="16"/>
+                <w:szCs w:val="16"/>
+                <w:lang w:val="fr-CH"/>
+              </w:rPr>
+              <w:t>poly(</w:t>
+            </w:r>
+            <w:proofErr w:type="spellStart"/>
+            <w:proofErr w:type="gramEnd"/>
+            <w:r>
+              <w:rPr>
+                <w:rFonts w:ascii="Courier New" w:hAnsi="Courier New" w:cs="Courier New"/>
+                <w:color w:val="000000"/>
+                <w:sz w:val="16"/>
+                <w:szCs w:val="16"/>
+                <w:lang w:val="fr-CH"/>
+              </w:rPr>
+              <w:t>A_radius</w:t>
+            </w:r>
+            <w:proofErr w:type="spellEnd"/>
+            <w:r>
+              <w:rPr>
+                <w:rFonts w:ascii="Courier New" w:hAnsi="Courier New" w:cs="Courier New"/>
+                <w:color w:val="000000"/>
+                <w:sz w:val="16"/>
+                <w:szCs w:val="16"/>
+                <w:lang w:val="fr-CH"/>
+              </w:rPr>
+              <w:t>.*</w:t>
+            </w:r>
+            <w:proofErr w:type="spellStart"/>
+            <w:r>
+              <w:rPr>
+                <w:rFonts w:ascii="Courier New" w:hAnsi="Courier New" w:cs="Courier New"/>
+                <w:color w:val="000000"/>
+                <w:sz w:val="16"/>
+                <w:szCs w:val="16"/>
+                <w:lang w:val="fr-CH"/>
+              </w:rPr>
+              <w:t>exp</w:t>
+            </w:r>
+            <w:proofErr w:type="spellEnd"/>
+            <w:r>
+              <w:rPr>
+                <w:rFonts w:ascii="Courier New" w:hAnsi="Courier New" w:cs="Courier New"/>
+                <w:color w:val="000000"/>
+                <w:sz w:val="16"/>
+                <w:szCs w:val="16"/>
+                <w:lang w:val="fr-CH"/>
+              </w:rPr>
+              <w:t>(j*2*pi*</w:t>
+            </w:r>
+            <w:proofErr w:type="spellStart"/>
+            <w:r>
+              <w:rPr>
+                <w:rFonts w:ascii="Courier New" w:hAnsi="Courier New" w:cs="Courier New"/>
+                <w:color w:val="000000"/>
+                <w:sz w:val="16"/>
+                <w:szCs w:val="16"/>
+                <w:lang w:val="fr-CH"/>
+              </w:rPr>
+              <w:t>A_freq</w:t>
+            </w:r>
+            <w:proofErr w:type="spellEnd"/>
+            <w:r>
+              <w:rPr>
+                <w:rFonts w:ascii="Courier New" w:hAnsi="Courier New" w:cs="Courier New"/>
+                <w:color w:val="000000"/>
+                <w:sz w:val="16"/>
+                <w:szCs w:val="16"/>
+                <w:lang w:val="fr-CH"/>
+              </w:rPr>
+              <w:t>));</w:t>
             </w:r>
           </w:p>
         </w:tc>
@@ -1537,11 +2093,19 @@
           <w:lang w:val="fr-CH"/>
         </w:rPr>
       </w:pPr>
+      <w:proofErr w:type="spellStart"/>
       <w:r>
         <w:rPr>
           <w:lang w:val="fr-CH"/>
         </w:rPr>
-        <w:t>Ergebnis :</w:t>
+        <w:t>Ergebnis</w:t>
+      </w:r>
+      <w:proofErr w:type="spellEnd"/>
+      <w:r>
+        <w:rPr>
+          <w:lang w:val="fr-CH"/>
+        </w:rPr>
+        <w:t> :</w:t>
       </w:r>
     </w:p>
     <w:p>
@@ -1890,7 +2454,7 @@
         <w:sz w:val="14"/>
         <w:szCs w:val="14"/>
       </w:rPr>
-      <w:t>17.05.2013</w:t>
+      <w:t>07.06.2013</w:t>
     </w:r>
     <w:r>
       <w:rPr>
@@ -2143,7 +2707,7 @@
         <v:path o:extrusionok="f" gradientshapeok="t" o:connecttype="rect"/>
         <o:lock v:ext="edit" aspectratio="t"/>
       </v:shapetype>
-      <v:shape id="_x0000_i1027" type="#_x0000_t75" style="width:11.9pt;height:11.9pt;visibility:visible;mso-wrap-style:square" o:bullet="t">
+      <v:shape id="_x0000_i1049" type="#_x0000_t75" style="width:12pt;height:12pt;visibility:visible;mso-wrap-style:square" o:bullet="t">
         <v:imagedata r:id="rId1" o:title=""/>
       </v:shape>
     </w:pict>
@@ -5029,7 +5593,7 @@
 </file>
 
 <file path=customXml/itemProps1.xml><?xml version="1.0" encoding="utf-8"?>
-<ds:datastoreItem xmlns:ds="http://schemas.openxmlformats.org/officeDocument/2006/customXml" ds:itemID="{1B13F99F-7336-4C75-819D-1B3DFB573DB1}">
+<ds:datastoreItem xmlns:ds="http://schemas.openxmlformats.org/officeDocument/2006/customXml" ds:itemID="{51631809-93BF-43D3-8BBD-CB8037D01774}">
   <ds:schemaRefs>
     <ds:schemaRef ds:uri="http://schemas.openxmlformats.org/officeDocument/2006/bibliography"/>
   </ds:schemaRefs>

</xml_diff>